<commit_message>
Updated for Version 19.5
</commit_message>
<xml_diff>
--- a/Examples/Data/Documents/sample.docx
+++ b/Examples/Data/Documents/sample.docx
@@ -1,31 +1,256 @@
 
 <file path=word/document.xml><?xml version="1.0" encoding="utf-8"?>
-<w:document xmlns:wpc="http://schemas.microsoft.com/office/word/2010/wordprocessingCanvas" xmlns:cx="http://schemas.microsoft.com/office/drawing/2014/chartex" xmlns:cx1="http://schemas.microsoft.com/office/drawing/2015/9/8/chartex" xmlns:cx2="http://schemas.microsoft.com/office/drawing/2015/10/21/chartex" xmlns:cx3="http://schemas.microsoft.com/office/drawing/2016/5/9/chartex" xmlns:cx4="http://schemas.microsoft.com/office/drawing/2016/5/10/chartex" xmlns:cx5="http://schemas.microsoft.com/office/drawing/2016/5/11/chartex" xmlns:mc="http://schemas.openxmlformats.org/markup-compatibility/2006" xmlns:o="urn:schemas-microsoft-com:office:office" xmlns:r="http://schemas.openxmlformats.org/officeDocument/2006/relationships" xmlns:m="http://schemas.openxmlformats.org/officeDocument/2006/math" xmlns:v="urn:schemas-microsoft-com:vml" xmlns:wp14="http://schemas.microsoft.com/office/word/2010/wordprocessingDrawing" xmlns:wp="http://schemas.openxmlformats.org/drawingml/2006/wordprocessingDrawing" xmlns:w10="urn:schemas-microsoft-com:office:word" xmlns:w="http://schemas.openxmlformats.org/wordprocessingml/2006/main" xmlns:w14="http://schemas.microsoft.com/office/word/2010/wordml" xmlns:w15="http://schemas.microsoft.com/office/word/2012/wordml" xmlns:wne="http://schemas.microsoft.com/office/word/2006/wordml" xmlns:wpg="http://schemas.microsoft.com/office/word/2010/wordprocessingGroup" xmlns:wpi="http://schemas.microsoft.com/office/word/2010/wordprocessingInk" xmlns:wps="http://schemas.microsoft.com/office/word/2010/wordprocessingShape" mc:Ignorable="w14 w15 wp14">
-  <!-- Generated by Aspose.Words for .NET 19.2 -->
+<w:document xmlns:wpc="http://schemas.microsoft.com/office/word/2010/wordprocessingCanvas" xmlns:cx="http://schemas.microsoft.com/office/drawing/2014/chartex" xmlns:cx1="http://schemas.microsoft.com/office/drawing/2015/9/8/chartex" xmlns:cx2="http://schemas.microsoft.com/office/drawing/2015/10/21/chartex" xmlns:cx3="http://schemas.microsoft.com/office/drawing/2016/5/9/chartex" xmlns:cx4="http://schemas.microsoft.com/office/drawing/2016/5/10/chartex" xmlns:cx5="http://schemas.microsoft.com/office/drawing/2016/5/11/chartex" xmlns:cx6="http://schemas.microsoft.com/office/drawing/2016/5/12/chartex" xmlns:cx7="http://schemas.microsoft.com/office/drawing/2016/5/13/chartex" xmlns:cx8="http://schemas.microsoft.com/office/drawing/2016/5/14/chartex" xmlns:mc="http://schemas.openxmlformats.org/markup-compatibility/2006" xmlns:aink="http://schemas.microsoft.com/office/drawing/2016/ink" xmlns:am3d="http://schemas.microsoft.com/office/drawing/2017/model3d" xmlns:o="urn:schemas-microsoft-com:office:office" xmlns:r="http://schemas.openxmlformats.org/officeDocument/2006/relationships" xmlns:m="http://schemas.openxmlformats.org/officeDocument/2006/math" xmlns:v="urn:schemas-microsoft-com:vml" xmlns:wp14="http://schemas.microsoft.com/office/word/2010/wordprocessingDrawing" xmlns:wp="http://schemas.openxmlformats.org/drawingml/2006/wordprocessingDrawing" xmlns:w10="urn:schemas-microsoft-com:office:word" xmlns:w="http://schemas.openxmlformats.org/wordprocessingml/2006/main" xmlns:w14="http://schemas.microsoft.com/office/word/2010/wordml" xmlns:w15="http://schemas.microsoft.com/office/word/2012/wordml" xmlns:w16cid="http://schemas.microsoft.com/office/word/2016/wordml/cid" xmlns:w16se="http://schemas.microsoft.com/office/word/2015/wordml/symex" xmlns:wpg="http://schemas.microsoft.com/office/word/2010/wordprocessingGroup" xmlns:wpi="http://schemas.microsoft.com/office/word/2010/wordprocessingInk" xmlns:wne="http://schemas.microsoft.com/office/word/2006/wordml" xmlns:wps="http://schemas.microsoft.com/office/word/2010/wordprocessingShape" mc:Ignorable="w14 w15 w16se w16cid wp14">
   <w:body>
     <w:p>
       <w:r>
+        <w:rPr>
+          <w:noProof/>
+        </w:rPr>
+        <mc:AlternateContent>
+          <mc:Choice Requires="wps">
+            <w:drawing>
+              <wp:anchor distT="0" distB="0" distL="114300" distR="114300" simplePos="0" relativeHeight="251667456" behindDoc="0" locked="0" layoutInCell="1" allowOverlap="1" wp14:anchorId="645EFC74" wp14:editId="2B07DBC3">
+                <wp:simplePos x="0" y="0"/>
+                <wp:positionH relativeFrom="column">
+                  <wp:posOffset>-9525</wp:posOffset>
+                </wp:positionH>
+                <wp:positionV relativeFrom="paragraph">
+                  <wp:posOffset>-733425</wp:posOffset>
+                </wp:positionV>
+                <wp:extent cx="6000750" cy="600075"/>
+                <wp:effectExtent l="0" t="0" r="19050" b="28575"/>
+                <wp:wrapNone/>
+                <wp:docPr id="1" name="Rectangle: Diagonal Corners Rounded 1"/>
+                <wp:cNvGraphicFramePr/>
+                <a:graphic xmlns:a="http://schemas.openxmlformats.org/drawingml/2006/main">
+                  <a:graphicData uri="http://schemas.microsoft.com/office/word/2010/wordprocessingShape">
+                    <wps:wsp>
+                      <wps:cNvSpPr/>
+                      <wps:spPr>
+                        <a:xfrm>
+                          <a:off x="0" y="0"/>
+                          <a:ext cx="6000750" cy="600075"/>
+                        </a:xfrm>
+                        <a:prstGeom prst="round2DiagRect">
+                          <a:avLst/>
+                        </a:prstGeom>
+                      </wps:spPr>
+                      <wps:style>
+                        <a:lnRef idx="2">
+                          <a:schemeClr val="accent1">
+                            <a:shade val="50000"/>
+                          </a:schemeClr>
+                        </a:lnRef>
+                        <a:fillRef idx="1">
+                          <a:schemeClr val="accent1"/>
+                        </a:fillRef>
+                        <a:effectRef idx="0">
+                          <a:schemeClr val="accent1"/>
+                        </a:effectRef>
+                        <a:fontRef idx="minor">
+                          <a:schemeClr val="lt1"/>
+                        </a:fontRef>
+                      </wps:style>
+                      <wps:txbx>
+                        <w:txbxContent>
+                          <w:p/>
+                        </w:txbxContent>
+                      </wps:txbx>
+                      <wps:bodyPr rot="0" spcFirstLastPara="0" vertOverflow="overflow" horzOverflow="overflow" vert="horz" wrap="square" numCol="1" spcCol="0" rtlCol="0" fromWordArt="0" anchor="ctr" anchorCtr="0" forceAA="0" compatLnSpc="1">
+                        <a:prstTxWarp prst="textNoShape">
+                          <a:avLst/>
+                        </a:prstTxWarp>
+                      </wps:bodyPr>
+                    </wps:wsp>
+                  </a:graphicData>
+                </a:graphic>
+              </wp:anchor>
+            </w:drawing>
+          </mc:Choice>
+          <mc:Fallback>
+            <w:pict>
+              <v:shape w14:anchorId="645EFC74" id="Rectangle: Diagonal Corners Rounded 1" o:spid="_x0000_s1026" style="position:absolute;margin-left:-.75pt;margin-top:-57.75pt;width:472.5pt;height:47.25pt;z-index:251667456;visibility:visible;mso-wrap-style:square;mso-wrap-distance-left:9pt;mso-wrap-distance-top:0;mso-wrap-distance-right:9pt;mso-wrap-distance-bottom:0;mso-position-horizontal:absolute;mso-position-horizontal-relative:text;mso-position-vertical:absolute;mso-position-vertical-relative:text;v-text-anchor:middle" coordsize="6000750,600075" o:spt="100" o:gfxdata="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" adj="-11796480,,5400" path="m100015,l6000750,r,l6000750,500060v,55237,-44778,100015,-100015,100015l,600075r,l,100015c,44778,44778,,100015,xe" fillcolor="#5b9bd5 [3204]" strokecolor="#1f4d78 [1604]" strokeweight="1pt">
+                <v:stroke joinstyle="miter"/>
+                <v:formulas/>
+                <v:path arrowok="t" o:connecttype="custom" o:connectlocs="100015,0;6000750,0;6000750,0;6000750,500060;5900735,600075;0,600075;0,600075;0,100015;100015,0" o:connectangles="0,0,0,0,0,0,0,0,0" textboxrect="0,0,6000750,600075"/>
+                <v:textbox>
+                  <w:txbxContent>
+                    <w:p/>
+                  </w:txbxContent>
+                </v:textbox>
+              </v:shape>
+            </w:pict>
+          </mc:Fallback>
+        </mc:AlternateContent>
+      </w:r>
+      <w:r>
         <w:t>This is a nice coat. Its cost is very high.</w:t>
       </w:r>
       <w:r>
         <w:br/>
-      </w:r>
-      <w:r>
-        <w:t>some</w:t>
-      </w:r>
-      <w:r>
-        <w:t xml:space="preserve"> random words added to test search functionality</w:t>
-      </w:r>
-    </w:p>
-    <w:p>
-      <w:r>
-        <w:t>R&amp;B</w:t>
+        <w:t>some random words added to test search functionality</w:t>
       </w:r>
       <w:bookmarkStart w:id="0" w:name="_GoBack"/>
       <w:bookmarkEnd w:id="0"/>
     </w:p>
     <w:p>
       <w:r>
+        <w:t>R&amp;B</w:t>
+      </w:r>
+    </w:p>
+    <w:p>
+      <w:r>
+        <w:rPr>
+          <w:noProof/>
+        </w:rPr>
+        <mc:AlternateContent>
+          <mc:Choice Requires="wps">
+            <w:drawing>
+              <wp:anchor distT="0" distB="0" distL="114300" distR="114300" simplePos="0" relativeHeight="251663360" behindDoc="0" locked="0" layoutInCell="1" allowOverlap="1" wp14:anchorId="678697B6" wp14:editId="31771316">
+                <wp:simplePos x="0" y="0"/>
+                <wp:positionH relativeFrom="column">
+                  <wp:posOffset>3905250</wp:posOffset>
+                </wp:positionH>
+                <wp:positionV relativeFrom="paragraph">
+                  <wp:posOffset>168910</wp:posOffset>
+                </wp:positionV>
+                <wp:extent cx="1819275" cy="1009650"/>
+                <wp:effectExtent l="0" t="0" r="28575" b="19050"/>
+                <wp:wrapNone/>
+                <wp:docPr id="4" name="Rectangle: Diagonal Corners Rounded 4"/>
+                <wp:cNvGraphicFramePr/>
+                <a:graphic xmlns:a="http://schemas.openxmlformats.org/drawingml/2006/main">
+                  <a:graphicData uri="http://schemas.microsoft.com/office/word/2010/wordprocessingShape">
+                    <wps:wsp>
+                      <wps:cNvSpPr/>
+                      <wps:spPr>
+                        <a:xfrm>
+                          <a:off x="0" y="0"/>
+                          <a:ext cx="1819275" cy="1009650"/>
+                        </a:xfrm>
+                        <a:prstGeom prst="round2DiagRect">
+                          <a:avLst/>
+                        </a:prstGeom>
+                      </wps:spPr>
+                      <wps:style>
+                        <a:lnRef idx="2">
+                          <a:schemeClr val="accent1">
+                            <a:shade val="50000"/>
+                          </a:schemeClr>
+                        </a:lnRef>
+                        <a:fillRef idx="1">
+                          <a:schemeClr val="accent1"/>
+                        </a:fillRef>
+                        <a:effectRef idx="0">
+                          <a:schemeClr val="accent1"/>
+                        </a:effectRef>
+                        <a:fontRef idx="minor">
+                          <a:schemeClr val="lt1"/>
+                        </a:fontRef>
+                      </wps:style>
+                      <wps:txbx>
+                        <w:txbxContent>
+                          <w:p/>
+                        </w:txbxContent>
+                      </wps:txbx>
+                      <wps:bodyPr rot="0" spcFirstLastPara="0" vertOverflow="overflow" horzOverflow="overflow" vert="horz" wrap="square" numCol="1" spcCol="0" rtlCol="0" fromWordArt="0" anchor="ctr" anchorCtr="0" forceAA="0" compatLnSpc="1">
+                        <a:prstTxWarp prst="textNoShape">
+                          <a:avLst/>
+                        </a:prstTxWarp>
+                      </wps:bodyPr>
+                    </wps:wsp>
+                  </a:graphicData>
+                </a:graphic>
+              </wp:anchor>
+            </w:drawing>
+          </mc:Choice>
+          <mc:Fallback>
+            <w:pict>
+              <v:shape w14:anchorId="678697B6" id="Rectangle: Diagonal Corners Rounded 4" o:spid="_x0000_s1027" style="position:absolute;margin-left:307.5pt;margin-top:13.3pt;width:143.25pt;height:79.5pt;z-index:251663360;visibility:visible;mso-wrap-style:square;mso-wrap-distance-left:9pt;mso-wrap-distance-top:0;mso-wrap-distance-right:9pt;mso-wrap-distance-bottom:0;mso-position-horizontal:absolute;mso-position-horizontal-relative:text;mso-position-vertical:absolute;mso-position-vertical-relative:text;v-text-anchor:middle" coordsize="1819275,1009650" o:spt="100" o:gfxdata="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" adj="-11796480,,5400" path="m168278,l1819275,r,l1819275,841372v,92937,-75341,168278,-168278,168278l,1009650r,l,168278c,75341,75341,,168278,xe" fillcolor="#5b9bd5 [3204]" strokecolor="#1f4d78 [1604]" strokeweight="1pt">
+                <v:stroke joinstyle="miter"/>
+                <v:formulas/>
+                <v:path arrowok="t" o:connecttype="custom" o:connectlocs="168278,0;1819275,0;1819275,0;1819275,841372;1650997,1009650;0,1009650;0,1009650;0,168278;168278,0" o:connectangles="0,0,0,0,0,0,0,0,0" textboxrect="0,0,1819275,1009650"/>
+                <v:textbox>
+                  <w:txbxContent>
+                    <w:p/>
+                  </w:txbxContent>
+                </v:textbox>
+              </v:shape>
+            </w:pict>
+          </mc:Fallback>
+        </mc:AlternateContent>
+      </w:r>
+      <w:r>
+        <w:rPr>
+          <w:noProof/>
+        </w:rPr>
+        <mc:AlternateContent>
+          <mc:Choice Requires="wps">
+            <w:drawing>
+              <wp:anchor distT="0" distB="0" distL="114300" distR="114300" simplePos="0" relativeHeight="251658240" behindDoc="0" locked="0" layoutInCell="1" allowOverlap="1" wp14:anchorId="4023F108" wp14:editId="3DE2A908">
+                <wp:simplePos x="0" y="0"/>
+                <wp:positionH relativeFrom="column">
+                  <wp:posOffset>1590675</wp:posOffset>
+                </wp:positionH>
+                <wp:positionV relativeFrom="paragraph">
+                  <wp:posOffset>130810</wp:posOffset>
+                </wp:positionV>
+                <wp:extent cx="1762125" cy="800100"/>
+                <wp:effectExtent l="0" t="0" r="28575" b="19050"/>
+                <wp:wrapNone/>
+                <wp:docPr id="2" name="Rectangle: Rounded Corners 2"/>
+                <wp:cNvGraphicFramePr/>
+                <a:graphic xmlns:a="http://schemas.openxmlformats.org/drawingml/2006/main">
+                  <a:graphicData uri="http://schemas.microsoft.com/office/word/2010/wordprocessingShape">
+                    <wps:wsp>
+                      <wps:cNvSpPr/>
+                      <wps:spPr>
+                        <a:xfrm>
+                          <a:off x="0" y="0"/>
+                          <a:ext cx="1762125" cy="800100"/>
+                        </a:xfrm>
+                        <a:prstGeom prst="roundRect">
+                          <a:avLst/>
+                        </a:prstGeom>
+                      </wps:spPr>
+                      <wps:style>
+                        <a:lnRef idx="2">
+                          <a:schemeClr val="accent1">
+                            <a:shade val="50000"/>
+                          </a:schemeClr>
+                        </a:lnRef>
+                        <a:fillRef idx="1">
+                          <a:schemeClr val="accent1"/>
+                        </a:fillRef>
+                        <a:effectRef idx="0">
+                          <a:schemeClr val="accent1"/>
+                        </a:effectRef>
+                        <a:fontRef idx="minor">
+                          <a:schemeClr val="lt1"/>
+                        </a:fontRef>
+                      </wps:style>
+                      <wps:bodyPr rot="0" spcFirstLastPara="0" vertOverflow="overflow" horzOverflow="overflow" vert="horz" wrap="square" numCol="1" spcCol="0" rtlCol="0" fromWordArt="0" anchor="ctr" anchorCtr="0" forceAA="0" compatLnSpc="1">
+                        <a:prstTxWarp prst="textNoShape">
+                          <a:avLst/>
+                        </a:prstTxWarp>
+                      </wps:bodyPr>
+                    </wps:wsp>
+                  </a:graphicData>
+                </a:graphic>
+              </wp:anchor>
+            </w:drawing>
+          </mc:Choice>
+          <mc:Fallback>
+            <w:pict>
+              <v:roundrect w14:anchorId="07685C2F" id="Rectangle: Rounded Corners 2" o:spid="_x0000_s1026" style="position:absolute;margin-left:125.25pt;margin-top:10.3pt;width:138.75pt;height:63pt;z-index:251658240;visibility:visible;mso-wrap-style:square;mso-wrap-distance-left:9pt;mso-wrap-distance-top:0;mso-wrap-distance-right:9pt;mso-wrap-distance-bottom:0;mso-position-horizontal:absolute;mso-position-horizontal-relative:text;mso-position-vertical:absolute;mso-position-vertical-relative:text;v-text-anchor:middle" arcsize="10923f" o:gfxdata="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" fillcolor="#5b9bd5 [3204]" strokecolor="#1f4d78 [1604]" strokeweight="1pt">
+                <v:stroke joinstyle="miter"/>
+              </v:roundrect>
+            </w:pict>
+          </mc:Fallback>
+        </mc:AlternateContent>
+      </w:r>
+      <w:r>
         <w:t>Return</w:t>
       </w:r>
     </w:p>
@@ -41,10 +266,7 @@
     </w:p>
     <w:p>
       <w:r>
-        <w:t>P</w:t>
-      </w:r>
-      <w:r>
-        <w:t>ause</w:t>
+        <w:t>Pause</w:t>
       </w:r>
     </w:p>
     <w:p>
@@ -86,7 +308,17 @@
           <w:szCs w:val="21"/>
           <w:shd w:val="clear" w:color="auto" w:fill="FFFFFF"/>
         </w:rPr>
-        <w:t>cumulative distribution functions</w:t>
+        <w:t xml:space="preserve">cumulative </w:t>
+      </w:r>
+      <w:r>
+        <w:rPr>
+          <w:rFonts w:ascii="Consolas" w:hAnsi="Consolas"/>
+          <w:color w:val="003366"/>
+          <w:sz w:val="21"/>
+          <w:szCs w:val="21"/>
+          <w:shd w:val="clear" w:color="auto" w:fill="FFFFFF"/>
+        </w:rPr>
+        <w:t>distribution functions</w:t>
       </w:r>
     </w:p>
     <w:p>
@@ -144,11 +376,97 @@
       <w:r>
         <w:rPr>
           <w:rFonts w:ascii="Consolas" w:hAnsi="Consolas" w:cs="Consolas"/>
+          <w:noProof/>
           <w:color w:val="008000"/>
           <w:sz w:val="19"/>
           <w:szCs w:val="19"/>
           <w:lang w:val="en-GB"/>
         </w:rPr>
+        <mc:AlternateContent>
+          <mc:Choice Requires="wps">
+            <w:drawing>
+              <wp:anchor distT="0" distB="0" distL="114300" distR="114300" simplePos="0" relativeHeight="251665408" behindDoc="0" locked="0" layoutInCell="1" allowOverlap="1" wp14:anchorId="3B7B6BAD" wp14:editId="08DEA88A">
+                <wp:simplePos x="0" y="0"/>
+                <wp:positionH relativeFrom="column">
+                  <wp:posOffset>4362450</wp:posOffset>
+                </wp:positionH>
+                <wp:positionV relativeFrom="paragraph">
+                  <wp:posOffset>54610</wp:posOffset>
+                </wp:positionV>
+                <wp:extent cx="1914525" cy="952500"/>
+                <wp:effectExtent l="0" t="0" r="28575" b="19050"/>
+                <wp:wrapNone/>
+                <wp:docPr id="5" name="Rectangle: Diagonal Corners Rounded 5"/>
+                <wp:cNvGraphicFramePr/>
+                <a:graphic xmlns:a="http://schemas.openxmlformats.org/drawingml/2006/main">
+                  <a:graphicData uri="http://schemas.microsoft.com/office/word/2010/wordprocessingShape">
+                    <wps:wsp>
+                      <wps:cNvSpPr/>
+                      <wps:spPr>
+                        <a:xfrm>
+                          <a:off x="0" y="0"/>
+                          <a:ext cx="1914525" cy="952500"/>
+                        </a:xfrm>
+                        <a:prstGeom prst="round2DiagRect">
+                          <a:avLst/>
+                        </a:prstGeom>
+                      </wps:spPr>
+                      <wps:style>
+                        <a:lnRef idx="2">
+                          <a:schemeClr val="accent1">
+                            <a:shade val="50000"/>
+                          </a:schemeClr>
+                        </a:lnRef>
+                        <a:fillRef idx="1">
+                          <a:schemeClr val="accent1"/>
+                        </a:fillRef>
+                        <a:effectRef idx="0">
+                          <a:schemeClr val="accent1"/>
+                        </a:effectRef>
+                        <a:fontRef idx="minor">
+                          <a:schemeClr val="lt1"/>
+                        </a:fontRef>
+                      </wps:style>
+                      <wps:txbx>
+                        <w:txbxContent>
+                          <w:p/>
+                        </w:txbxContent>
+                      </wps:txbx>
+                      <wps:bodyPr rot="0" spcFirstLastPara="0" vertOverflow="overflow" horzOverflow="overflow" vert="horz" wrap="square" numCol="1" spcCol="0" rtlCol="0" fromWordArt="0" anchor="ctr" anchorCtr="0" forceAA="0" compatLnSpc="1">
+                        <a:prstTxWarp prst="textNoShape">
+                          <a:avLst/>
+                        </a:prstTxWarp>
+                      </wps:bodyPr>
+                    </wps:wsp>
+                  </a:graphicData>
+                </a:graphic>
+              </wp:anchor>
+            </w:drawing>
+          </mc:Choice>
+          <mc:Fallback>
+            <w:pict>
+              <v:shape w14:anchorId="3B7B6BAD" id="Rectangle: Diagonal Corners Rounded 5" o:spid="_x0000_s1028" style="position:absolute;margin-left:343.5pt;margin-top:4.3pt;width:150.75pt;height:75pt;z-index:251665408;visibility:visible;mso-wrap-style:square;mso-wrap-distance-left:9pt;mso-wrap-distance-top:0;mso-wrap-distance-right:9pt;mso-wrap-distance-bottom:0;mso-position-horizontal:absolute;mso-position-horizontal-relative:text;mso-position-vertical:absolute;mso-position-vertical-relative:text;v-text-anchor:middle" coordsize="1914525,952500" o:spt="100" o:gfxdata="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" adj="-11796480,,5400" path="m158753,l1914525,r,l1914525,793747v,87677,-71076,158753,-158753,158753l,952500r,l,158753c,71076,71076,,158753,xe" fillcolor="#5b9bd5 [3204]" strokecolor="#1f4d78 [1604]" strokeweight="1pt">
+                <v:stroke joinstyle="miter"/>
+                <v:formulas/>
+                <v:path arrowok="t" o:connecttype="custom" o:connectlocs="158753,0;1914525,0;1914525,0;1914525,793747;1755772,952500;0,952500;0,952500;0,158753;158753,0" o:connectangles="0,0,0,0,0,0,0,0,0" textboxrect="0,0,1914525,952500"/>
+                <v:textbox>
+                  <w:txbxContent>
+                    <w:p/>
+                  </w:txbxContent>
+                </v:textbox>
+              </v:shape>
+            </w:pict>
+          </mc:Fallback>
+        </mc:AlternateContent>
+      </w:r>
+      <w:r>
+        <w:rPr>
+          <w:rFonts w:ascii="Consolas" w:hAnsi="Consolas" w:cs="Consolas"/>
+          <w:color w:val="008000"/>
+          <w:sz w:val="19"/>
+          <w:szCs w:val="19"/>
+          <w:lang w:val="en-GB"/>
+        </w:rPr>
         <w:t>"simplest", "simple", and "simpler"</w:t>
       </w:r>
     </w:p>
@@ -172,7 +490,91 @@
         <w:t>silver-gray</w:t>
       </w:r>
     </w:p>
-    <w:p/>
+    <w:p>
+      <w:r>
+        <w:rPr>
+          <w:noProof/>
+        </w:rPr>
+        <mc:AlternateContent>
+          <mc:Choice Requires="wps">
+            <w:drawing>
+              <wp:anchor distT="0" distB="0" distL="114300" distR="114300" simplePos="0" relativeHeight="251660288" behindDoc="0" locked="0" layoutInCell="1" allowOverlap="1" wp14:anchorId="60F45DB1" wp14:editId="19BB4BE9">
+                <wp:simplePos x="0" y="0"/>
+                <wp:positionH relativeFrom="column">
+                  <wp:posOffset>1143000</wp:posOffset>
+                </wp:positionH>
+                <wp:positionV relativeFrom="paragraph">
+                  <wp:posOffset>32385</wp:posOffset>
+                </wp:positionV>
+                <wp:extent cx="2571750" cy="590550"/>
+                <wp:effectExtent l="0" t="19050" r="38100" b="38100"/>
+                <wp:wrapNone/>
+                <wp:docPr id="3" name="Arrow: Right 3"/>
+                <wp:cNvGraphicFramePr/>
+                <a:graphic xmlns:a="http://schemas.openxmlformats.org/drawingml/2006/main">
+                  <a:graphicData uri="http://schemas.microsoft.com/office/word/2010/wordprocessingShape">
+                    <wps:wsp>
+                      <wps:cNvSpPr/>
+                      <wps:spPr>
+                        <a:xfrm>
+                          <a:off x="0" y="0"/>
+                          <a:ext cx="2571750" cy="590550"/>
+                        </a:xfrm>
+                        <a:prstGeom prst="rightArrow">
+                          <a:avLst/>
+                        </a:prstGeom>
+                      </wps:spPr>
+                      <wps:style>
+                        <a:lnRef idx="2">
+                          <a:schemeClr val="accent1">
+                            <a:shade val="50000"/>
+                          </a:schemeClr>
+                        </a:lnRef>
+                        <a:fillRef idx="1">
+                          <a:schemeClr val="accent1"/>
+                        </a:fillRef>
+                        <a:effectRef idx="0">
+                          <a:schemeClr val="accent1"/>
+                        </a:effectRef>
+                        <a:fontRef idx="minor">
+                          <a:schemeClr val="lt1"/>
+                        </a:fontRef>
+                      </wps:style>
+                      <wps:bodyPr rot="0" spcFirstLastPara="0" vertOverflow="overflow" horzOverflow="overflow" vert="horz" wrap="square" numCol="1" spcCol="0" rtlCol="0" fromWordArt="0" anchor="ctr" anchorCtr="0" forceAA="0" compatLnSpc="1">
+                        <a:prstTxWarp prst="textNoShape">
+                          <a:avLst/>
+                        </a:prstTxWarp>
+                      </wps:bodyPr>
+                    </wps:wsp>
+                  </a:graphicData>
+                </a:graphic>
+              </wp:anchor>
+            </w:drawing>
+          </mc:Choice>
+          <mc:Fallback>
+            <w:pict>
+              <v:shapetype w14:anchorId="116B47BE" id="_x0000_t13" coordsize="21600,21600" o:spt="13" adj="16200,5400" path="m@0,l@0@1,0@1,0@2@0@2@0,21600,21600,10800xe">
+                <v:stroke joinstyle="miter"/>
+                <v:formulas>
+                  <v:f eqn="val #0"/>
+                  <v:f eqn="val #1"/>
+                  <v:f eqn="sum height 0 #1"/>
+                  <v:f eqn="sum 10800 0 #1"/>
+                  <v:f eqn="sum width 0 #0"/>
+                  <v:f eqn="prod @4 @3 10800"/>
+                  <v:f eqn="sum width 0 @5"/>
+                </v:formulas>
+                <v:path o:connecttype="custom" o:connectlocs="@0,0;0,10800;@0,21600;21600,10800" o:connectangles="270,180,90,0" textboxrect="0,@1,@6,@2"/>
+                <v:handles>
+                  <v:h position="#0,#1" xrange="0,21600" yrange="0,10800"/>
+                </v:handles>
+              </v:shapetype>
+              <v:shape id="Arrow: Right 3" o:spid="_x0000_s1026" type="#_x0000_t13" style="position:absolute;margin-left:90pt;margin-top:2.55pt;width:202.5pt;height:46.5pt;z-index:251660288;visibility:visible;mso-wrap-style:square;mso-wrap-distance-left:9pt;mso-wrap-distance-top:0;mso-wrap-distance-right:9pt;mso-wrap-distance-bottom:0;mso-position-horizontal:absolute;mso-position-horizontal-relative:text;mso-position-vertical:absolute;mso-position-vertical-relative:text;v-text-anchor:middle" o:gfxdata="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" adj="19120" fillcolor="#5b9bd5 [3204]" strokecolor="#1f4d78 [1604]" strokeweight="1pt"/>
+            </w:pict>
+          </mc:Fallback>
+        </mc:AlternateContent>
+      </w:r>
+    </w:p>
     <w:p>
       <w:pPr>
         <w:rPr>
@@ -208,7 +610,16 @@
           <w:sz w:val="19"/>
           <w:szCs w:val="19"/>
         </w:rPr>
-        <w:t>Searching for words 'affect' or 'effect' in a one document with 'principal', 'principle', 'principles', or 'principally'</w:t>
+        <w:t xml:space="preserve">Searching for words 'affect' or </w:t>
+      </w:r>
+      <w:r>
+        <w:rPr>
+          <w:rFonts w:ascii="Consolas" w:hAnsi="Consolas" w:cs="Consolas"/>
+          <w:color w:val="008000"/>
+          <w:sz w:val="19"/>
+          <w:szCs w:val="19"/>
+        </w:rPr>
+        <w:t>'effect' in a one document with 'principal', 'principle', 'principles', or 'principally'</w:t>
       </w:r>
     </w:p>
     <w:p>
@@ -264,43 +675,16 @@
           <w:sz w:val="19"/>
           <w:szCs w:val="19"/>
         </w:rPr>
-        <w:t>Word 1 in the query is a pattern '</w:t>
-      </w:r>
-      <w:r>
-        <w:rPr>
-          <w:rFonts w:ascii="Consolas" w:hAnsi="Consolas" w:cs="Consolas"/>
-          <w:color w:val="008000"/>
-          <w:sz w:val="19"/>
-          <w:szCs w:val="19"/>
-        </w:rPr>
-        <w:t>?</w:t>
-      </w:r>
-      <w:r>
-        <w:rPr>
-          <w:rFonts w:ascii="Consolas" w:hAnsi="Consolas" w:cs="Consolas"/>
-          <w:color w:val="008000"/>
-          <w:sz w:val="19"/>
-          <w:szCs w:val="19"/>
-        </w:rPr>
-        <w:t>ffect</w:t>
-      </w:r>
-      <w:r>
-        <w:rPr>
-          <w:rFonts w:ascii="Consolas" w:hAnsi="Consolas" w:cs="Consolas"/>
-          <w:color w:val="008000"/>
-          <w:sz w:val="19"/>
-          <w:szCs w:val="19"/>
-        </w:rPr>
-        <w:t>'</w:t>
-      </w:r>
-      <w:r>
-        <w:rPr>
-          <w:rFonts w:ascii="Consolas" w:hAnsi="Consolas" w:cs="Consolas"/>
-          <w:color w:val="008000"/>
-          <w:sz w:val="19"/>
-          <w:szCs w:val="19"/>
-        </w:rPr>
-        <w:t xml:space="preserve"> for wildcard search</w:t>
+        <w:t xml:space="preserve">Word 1 in the query is a </w:t>
+      </w:r>
+      <w:r>
+        <w:rPr>
+          <w:rFonts w:ascii="Consolas" w:hAnsi="Consolas" w:cs="Consolas"/>
+          <w:color w:val="008000"/>
+          <w:sz w:val="19"/>
+          <w:szCs w:val="19"/>
+        </w:rPr>
+        <w:t>pattern '?ffect' for wildcard search</w:t>
       </w:r>
     </w:p>
     <w:p>
@@ -323,34 +707,7 @@
           <w:sz w:val="19"/>
           <w:szCs w:val="19"/>
         </w:rPr>
-        <w:t>Word 2 in the query is a pattern '</w:t>
-      </w:r>
-      <w:r>
-        <w:rPr>
-          <w:rFonts w:ascii="Consolas" w:hAnsi="Consolas" w:cs="Consolas"/>
-          <w:color w:val="008000"/>
-          <w:sz w:val="19"/>
-          <w:szCs w:val="19"/>
-        </w:rPr>
-        <w:t>princip</w:t>
-      </w:r>
-      <w:r>
-        <w:rPr>
-          <w:rFonts w:ascii="Consolas" w:hAnsi="Consolas" w:cs="Consolas"/>
-          <w:color w:val="008000"/>
-          <w:sz w:val="19"/>
-          <w:szCs w:val="19"/>
-        </w:rPr>
-        <w:t>?(</w:t>
-      </w:r>
-      <w:r>
-        <w:rPr>
-          <w:rFonts w:ascii="Consolas" w:hAnsi="Consolas" w:cs="Consolas"/>
-          <w:color w:val="008000"/>
-          <w:sz w:val="19"/>
-          <w:szCs w:val="19"/>
-        </w:rPr>
-        <w:t>2~4)' for wildcard search</w:t>
+        <w:t>Word 2 in the query is a pattern 'princip?(2~4)' for wildcard search</w:t>
       </w:r>
     </w:p>
     <w:p>
@@ -404,7 +761,7 @@
     <w:p/>
     <w:p/>
     <w:sectPr>
-      <w:headerReference w:type="default" r:id="rId4"/>
+      <w:headerReference w:type="default" r:id="rId6"/>
       <w:pgSz w:w="12240" w:h="15840"/>
       <w:pgMar w:top="1440" w:right="1440" w:bottom="1440" w:left="1440" w:header="720" w:footer="720" w:gutter="0"/>
       <w:cols w:space="720"/>
@@ -414,15 +771,65 @@
 </w:document>
 </file>
 
+<file path=word/endnotes.xml><?xml version="1.0" encoding="utf-8"?>
+<w:endnotes xmlns:wpc="http://schemas.microsoft.com/office/word/2010/wordprocessingCanvas" xmlns:cx="http://schemas.microsoft.com/office/drawing/2014/chartex" xmlns:cx1="http://schemas.microsoft.com/office/drawing/2015/9/8/chartex" xmlns:cx2="http://schemas.microsoft.com/office/drawing/2015/10/21/chartex" xmlns:cx3="http://schemas.microsoft.com/office/drawing/2016/5/9/chartex" xmlns:cx4="http://schemas.microsoft.com/office/drawing/2016/5/10/chartex" xmlns:cx5="http://schemas.microsoft.com/office/drawing/2016/5/11/chartex" xmlns:cx6="http://schemas.microsoft.com/office/drawing/2016/5/12/chartex" xmlns:cx7="http://schemas.microsoft.com/office/drawing/2016/5/13/chartex" xmlns:cx8="http://schemas.microsoft.com/office/drawing/2016/5/14/chartex" xmlns:mc="http://schemas.openxmlformats.org/markup-compatibility/2006" xmlns:aink="http://schemas.microsoft.com/office/drawing/2016/ink" xmlns:am3d="http://schemas.microsoft.com/office/drawing/2017/model3d" xmlns:o="urn:schemas-microsoft-com:office:office" xmlns:r="http://schemas.openxmlformats.org/officeDocument/2006/relationships" xmlns:m="http://schemas.openxmlformats.org/officeDocument/2006/math" xmlns:v="urn:schemas-microsoft-com:vml" xmlns:wp14="http://schemas.microsoft.com/office/word/2010/wordprocessingDrawing" xmlns:wp="http://schemas.openxmlformats.org/drawingml/2006/wordprocessingDrawing" xmlns:w10="urn:schemas-microsoft-com:office:word" xmlns:w="http://schemas.openxmlformats.org/wordprocessingml/2006/main" xmlns:w14="http://schemas.microsoft.com/office/word/2010/wordml" xmlns:w15="http://schemas.microsoft.com/office/word/2012/wordml" xmlns:w16cid="http://schemas.microsoft.com/office/word/2016/wordml/cid" xmlns:w16se="http://schemas.microsoft.com/office/word/2015/wordml/symex" xmlns:wpg="http://schemas.microsoft.com/office/word/2010/wordprocessingGroup" xmlns:wpi="http://schemas.microsoft.com/office/word/2010/wordprocessingInk" xmlns:wne="http://schemas.microsoft.com/office/word/2006/wordml" xmlns:wps="http://schemas.microsoft.com/office/word/2010/wordprocessingShape" mc:Ignorable="w14 w15 w16se w16cid wp14">
+  <w:endnote w:type="separator" w:id="-1">
+    <w:p>
+      <w:pPr>
+        <w:spacing w:after="0" w:line="240" w:lineRule="auto"/>
+      </w:pPr>
+      <w:r>
+        <w:separator/>
+      </w:r>
+    </w:p>
+  </w:endnote>
+  <w:endnote w:type="continuationSeparator" w:id="0">
+    <w:p>
+      <w:pPr>
+        <w:spacing w:after="0" w:line="240" w:lineRule="auto"/>
+      </w:pPr>
+      <w:r>
+        <w:continuationSeparator/>
+      </w:r>
+    </w:p>
+  </w:endnote>
+</w:endnotes>
+</file>
+
+<file path=word/footnotes.xml><?xml version="1.0" encoding="utf-8"?>
+<w:footnotes xmlns:wpc="http://schemas.microsoft.com/office/word/2010/wordprocessingCanvas" xmlns:cx="http://schemas.microsoft.com/office/drawing/2014/chartex" xmlns:cx1="http://schemas.microsoft.com/office/drawing/2015/9/8/chartex" xmlns:cx2="http://schemas.microsoft.com/office/drawing/2015/10/21/chartex" xmlns:cx3="http://schemas.microsoft.com/office/drawing/2016/5/9/chartex" xmlns:cx4="http://schemas.microsoft.com/office/drawing/2016/5/10/chartex" xmlns:cx5="http://schemas.microsoft.com/office/drawing/2016/5/11/chartex" xmlns:cx6="http://schemas.microsoft.com/office/drawing/2016/5/12/chartex" xmlns:cx7="http://schemas.microsoft.com/office/drawing/2016/5/13/chartex" xmlns:cx8="http://schemas.microsoft.com/office/drawing/2016/5/14/chartex" xmlns:mc="http://schemas.openxmlformats.org/markup-compatibility/2006" xmlns:aink="http://schemas.microsoft.com/office/drawing/2016/ink" xmlns:am3d="http://schemas.microsoft.com/office/drawing/2017/model3d" xmlns:o="urn:schemas-microsoft-com:office:office" xmlns:r="http://schemas.openxmlformats.org/officeDocument/2006/relationships" xmlns:m="http://schemas.openxmlformats.org/officeDocument/2006/math" xmlns:v="urn:schemas-microsoft-com:vml" xmlns:wp14="http://schemas.microsoft.com/office/word/2010/wordprocessingDrawing" xmlns:wp="http://schemas.openxmlformats.org/drawingml/2006/wordprocessingDrawing" xmlns:w10="urn:schemas-microsoft-com:office:word" xmlns:w="http://schemas.openxmlformats.org/wordprocessingml/2006/main" xmlns:w14="http://schemas.microsoft.com/office/word/2010/wordml" xmlns:w15="http://schemas.microsoft.com/office/word/2012/wordml" xmlns:w16cid="http://schemas.microsoft.com/office/word/2016/wordml/cid" xmlns:w16se="http://schemas.microsoft.com/office/word/2015/wordml/symex" xmlns:wpg="http://schemas.microsoft.com/office/word/2010/wordprocessingGroup" xmlns:wpi="http://schemas.microsoft.com/office/word/2010/wordprocessingInk" xmlns:wne="http://schemas.microsoft.com/office/word/2006/wordml" xmlns:wps="http://schemas.microsoft.com/office/word/2010/wordprocessingShape" mc:Ignorable="w14 w15 w16se w16cid wp14">
+  <w:footnote w:type="separator" w:id="-1">
+    <w:p>
+      <w:pPr>
+        <w:spacing w:after="0" w:line="240" w:lineRule="auto"/>
+      </w:pPr>
+      <w:r>
+        <w:separator/>
+      </w:r>
+    </w:p>
+  </w:footnote>
+  <w:footnote w:type="continuationSeparator" w:id="0">
+    <w:p>
+      <w:pPr>
+        <w:spacing w:after="0" w:line="240" w:lineRule="auto"/>
+      </w:pPr>
+      <w:r>
+        <w:continuationSeparator/>
+      </w:r>
+    </w:p>
+  </w:footnote>
+</w:footnotes>
+</file>
+
 <file path=word/header1.xml><?xml version="1.0" encoding="utf-8"?>
-<w:hdr xmlns:wpc="http://schemas.microsoft.com/office/word/2010/wordprocessingCanvas" xmlns:cx="http://schemas.microsoft.com/office/drawing/2014/chartex" xmlns:cx1="http://schemas.microsoft.com/office/drawing/2015/9/8/chartex" xmlns:cx2="http://schemas.microsoft.com/office/drawing/2015/10/21/chartex" xmlns:cx3="http://schemas.microsoft.com/office/drawing/2016/5/9/chartex" xmlns:cx4="http://schemas.microsoft.com/office/drawing/2016/5/10/chartex" xmlns:cx5="http://schemas.microsoft.com/office/drawing/2016/5/11/chartex" xmlns:mc="http://schemas.openxmlformats.org/markup-compatibility/2006" xmlns:o="urn:schemas-microsoft-com:office:office" xmlns:r="http://schemas.openxmlformats.org/officeDocument/2006/relationships" xmlns:m="http://schemas.openxmlformats.org/officeDocument/2006/math" xmlns:v="urn:schemas-microsoft-com:vml" xmlns:wp14="http://schemas.microsoft.com/office/word/2010/wordprocessingDrawing" xmlns:wp="http://schemas.openxmlformats.org/drawingml/2006/wordprocessingDrawing" xmlns:w10="urn:schemas-microsoft-com:office:word" xmlns:w="http://schemas.openxmlformats.org/wordprocessingml/2006/main" xmlns:w14="http://schemas.microsoft.com/office/word/2010/wordml" xmlns:w15="http://schemas.microsoft.com/office/word/2012/wordml" xmlns:wne="http://schemas.microsoft.com/office/word/2006/wordml" xmlns:wpg="http://schemas.microsoft.com/office/word/2010/wordprocessingGroup" xmlns:wpi="http://schemas.microsoft.com/office/word/2010/wordprocessingInk" xmlns:wps="http://schemas.microsoft.com/office/word/2010/wordprocessingShape" mc:Ignorable="w14 w15 wp14">
+<w:hdr xmlns:wpc="http://schemas.microsoft.com/office/word/2010/wordprocessingCanvas" xmlns:cx="http://schemas.microsoft.com/office/drawing/2014/chartex" xmlns:cx1="http://schemas.microsoft.com/office/drawing/2015/9/8/chartex" xmlns:cx2="http://schemas.microsoft.com/office/drawing/2015/10/21/chartex" xmlns:cx3="http://schemas.microsoft.com/office/drawing/2016/5/9/chartex" xmlns:cx4="http://schemas.microsoft.com/office/drawing/2016/5/10/chartex" xmlns:cx5="http://schemas.microsoft.com/office/drawing/2016/5/11/chartex" xmlns:cx6="http://schemas.microsoft.com/office/drawing/2016/5/12/chartex" xmlns:cx7="http://schemas.microsoft.com/office/drawing/2016/5/13/chartex" xmlns:cx8="http://schemas.microsoft.com/office/drawing/2016/5/14/chartex" xmlns:mc="http://schemas.openxmlformats.org/markup-compatibility/2006" xmlns:aink="http://schemas.microsoft.com/office/drawing/2016/ink" xmlns:am3d="http://schemas.microsoft.com/office/drawing/2017/model3d" xmlns:o="urn:schemas-microsoft-com:office:office" xmlns:r="http://schemas.openxmlformats.org/officeDocument/2006/relationships" xmlns:m="http://schemas.openxmlformats.org/officeDocument/2006/math" xmlns:v="urn:schemas-microsoft-com:vml" xmlns:wp14="http://schemas.microsoft.com/office/word/2010/wordprocessingDrawing" xmlns:wp="http://schemas.openxmlformats.org/drawingml/2006/wordprocessingDrawing" xmlns:w10="urn:schemas-microsoft-com:office:word" xmlns:w="http://schemas.openxmlformats.org/wordprocessingml/2006/main" xmlns:w14="http://schemas.microsoft.com/office/word/2010/wordml" xmlns:w15="http://schemas.microsoft.com/office/word/2012/wordml" xmlns:w16cid="http://schemas.microsoft.com/office/word/2016/wordml/cid" xmlns:w16se="http://schemas.microsoft.com/office/word/2015/wordml/symex" xmlns:wpg="http://schemas.microsoft.com/office/word/2010/wordprocessingGroup" xmlns:wpi="http://schemas.microsoft.com/office/word/2010/wordprocessingInk" xmlns:wne="http://schemas.microsoft.com/office/word/2006/wordml" xmlns:wps="http://schemas.microsoft.com/office/word/2010/wordprocessingShape" mc:Ignorable="w14 w15 w16se w16cid wp14">
   <w:p/>
   <w:p/>
 </w:hdr>
 </file>
 
 <file path=word/styles.xml><?xml version="1.0" encoding="utf-8"?>
-<w:styles xmlns:mc="http://schemas.openxmlformats.org/markup-compatibility/2006" xmlns:r="http://schemas.openxmlformats.org/officeDocument/2006/relationships" xmlns:w="http://schemas.openxmlformats.org/wordprocessingml/2006/main" xmlns:w14="http://schemas.microsoft.com/office/word/2010/wordml" xmlns:w15="http://schemas.microsoft.com/office/word/2012/wordml" mc:Ignorable="w14 w15">
+<w:styles xmlns:mc="http://schemas.openxmlformats.org/markup-compatibility/2006" xmlns:r="http://schemas.openxmlformats.org/officeDocument/2006/relationships" xmlns:w="http://schemas.openxmlformats.org/wordprocessingml/2006/main" xmlns:w14="http://schemas.microsoft.com/office/word/2010/wordml" xmlns:w15="http://schemas.microsoft.com/office/word/2012/wordml" xmlns:w16cid="http://schemas.microsoft.com/office/word/2016/wordml/cid" xmlns:w16se="http://schemas.microsoft.com/office/word/2015/wordml/symex" mc:Ignorable="w14 w15 w16se w16cid">
   <w:docDefaults>
     <w:rPrDefault>
       <w:rPr>
@@ -438,7 +845,7 @@
       </w:pPr>
     </w:pPrDefault>
   </w:docDefaults>
-  <w:latentStyles w:defLockedState="0" w:defUIPriority="99" w:defSemiHidden="0" w:defUnhideWhenUsed="0" w:defQFormat="0" w:count="371">
+  <w:latentStyles w:defLockedState="0" w:defUIPriority="99" w:defSemiHidden="0" w:defUnhideWhenUsed="0" w:defQFormat="0" w:count="376">
     <w:lsdException w:name="Normal" w:uiPriority="0" w:qFormat="1"/>
     <w:lsdException w:name="heading 1" w:uiPriority="9" w:qFormat="1"/>
     <w:lsdException w:name="heading 2" w:semiHidden="1" w:uiPriority="9" w:unhideWhenUsed="1" w:qFormat="1"/>

</xml_diff>